<commit_message>
Update Pygame assignment 28 oct 2019.docx
</commit_message>
<xml_diff>
--- a/28 oct 2019 assignment/Pygame assignment 28 oct 2019.docx
+++ b/28 oct 2019 assignment/Pygame assignment 28 oct 2019.docx
@@ -9,6 +9,19 @@
       <w:r>
         <w:t xml:space="preserve">PYGAME ASSIGNMENT </w:t>
       </w:r>
+      <w:r>
+        <w:t xml:space="preserve">(Lukman Hanafi, </w:t>
+      </w:r>
+      <w:proofErr w:type="spellStart"/>
+      <w:r>
+        <w:t>Mileno</w:t>
+      </w:r>
+      <w:proofErr w:type="spellEnd"/>
+      <w:r>
+        <w:t xml:space="preserve"> Valdo) </w:t>
+      </w:r>
+      <w:bookmarkStart w:id="0" w:name="_GoBack"/>
+      <w:bookmarkEnd w:id="0"/>
     </w:p>
     <w:p>
       <w:pPr>
@@ -208,8 +221,6 @@
         </w:rPr>
         <w:t xml:space="preserve"> </w:t>
       </w:r>
-      <w:bookmarkStart w:id="0" w:name="_GoBack"/>
-      <w:bookmarkEnd w:id="0"/>
       <w:r>
         <w:rPr>
           <w:rFonts w:ascii="Menlo" w:eastAsia="Times New Roman" w:hAnsi="Menlo" w:cs="Menlo"/>
@@ -3023,29 +3034,18 @@
           <w:szCs w:val="18"/>
         </w:rPr>
         <w:br/>
-        <w:t xml:space="preserve">    </w:t>
-      </w:r>
-      <w:proofErr w:type="spellStart"/>
-      <w:r>
-        <w:rPr>
-          <w:rFonts w:ascii="Menlo" w:hAnsi="Menlo" w:cs="Menlo"/>
-          <w:color w:val="CC7832"/>
-          <w:sz w:val="18"/>
-          <w:szCs w:val="18"/>
-        </w:rPr>
-        <w:t>elif</w:t>
-      </w:r>
-      <w:proofErr w:type="spellEnd"/>
-      <w:r>
-        <w:rPr>
-          <w:rFonts w:ascii="Menlo" w:hAnsi="Menlo" w:cs="Menlo"/>
-          <w:color w:val="CC7832"/>
-          <w:sz w:val="18"/>
-          <w:szCs w:val="18"/>
-        </w:rPr>
-        <w:t xml:space="preserve"> </w:t>
-      </w:r>
-      <w:proofErr w:type="spellStart"/>
+        <w:t xml:space="preserve">   </w:t>
+      </w:r>
+      <w:proofErr w:type="spellStart"/>
+      <w:r>
+        <w:rPr>
+          <w:rFonts w:ascii="Menlo" w:hAnsi="Menlo" w:cs="Menlo"/>
+          <w:color w:val="CC7832"/>
+          <w:sz w:val="18"/>
+          <w:szCs w:val="18"/>
+        </w:rPr>
+        <w:t xml:space="preserve"> elif </w:t>
+      </w:r>
       <w:r>
         <w:rPr>
           <w:rFonts w:ascii="Menlo" w:hAnsi="Menlo" w:cs="Menlo"/>

</xml_diff>